<commit_message>
On the way to writing models and metamodels subchapter
</commit_message>
<xml_diff>
--- a/MA Plan.docx
+++ b/MA Plan.docx
@@ -131,9 +131,9 @@
       <w:pPr>
         <w:pStyle w:val="Heading2"/>
       </w:pPr>
-      <w:bookmarkStart w:id="8" w:name="_Toc116419263"/>
-      <w:r>
-        <w:t>Software factories</w:t>
+      <w:bookmarkStart w:id="8" w:name="_Toc116419264"/>
+      <w:r>
+        <w:t>Models and metamodels</w:t>
       </w:r>
       <w:bookmarkEnd w:id="8"/>
     </w:p>
@@ -141,9 +141,9 @@
       <w:pPr>
         <w:pStyle w:val="Heading2"/>
       </w:pPr>
-      <w:bookmarkStart w:id="9" w:name="_Toc116419264"/>
-      <w:r>
-        <w:t>Models and metamodels</w:t>
+      <w:bookmarkStart w:id="9" w:name="_Toc116419265"/>
+      <w:r>
+        <w:t>Multilevel models</w:t>
       </w:r>
       <w:bookmarkEnd w:id="9"/>
     </w:p>
@@ -151,9 +151,17 @@
       <w:pPr>
         <w:pStyle w:val="Heading2"/>
       </w:pPr>
-      <w:bookmarkStart w:id="10" w:name="_Toc116419265"/>
-      <w:r>
-        <w:t>Multilevel models</w:t>
+      <w:r>
+        <w:t>Web ontologies</w:t>
+      </w:r>
+    </w:p>
+    <w:p>
+      <w:pPr>
+        <w:pStyle w:val="Heading2"/>
+      </w:pPr>
+      <w:bookmarkStart w:id="10" w:name="_Toc116419266"/>
+      <w:r>
+        <w:t>Models at runtime</w:t>
       </w:r>
       <w:bookmarkEnd w:id="10"/>
     </w:p>
@@ -161,41 +169,41 @@
       <w:pPr>
         <w:pStyle w:val="Heading2"/>
       </w:pPr>
-      <w:bookmarkStart w:id="11" w:name="_Toc116419266"/>
-      <w:r>
-        <w:t>Models at runtime</w:t>
+      <w:bookmarkStart w:id="11" w:name="_Toc116419267"/>
+      <w:proofErr w:type="spellStart"/>
+      <w:r>
+        <w:t>Modicio</w:t>
       </w:r>
       <w:bookmarkEnd w:id="11"/>
-    </w:p>
-    <w:p>
-      <w:pPr>
-        <w:pStyle w:val="Heading2"/>
-      </w:pPr>
-      <w:bookmarkStart w:id="12" w:name="_Toc116419267"/>
-      <w:proofErr w:type="spellStart"/>
-      <w:r>
-        <w:t>Modicio</w:t>
-      </w:r>
-      <w:bookmarkEnd w:id="12"/>
       <w:proofErr w:type="spellEnd"/>
     </w:p>
     <w:p>
       <w:pPr>
         <w:pStyle w:val="Heading2"/>
       </w:pPr>
-      <w:bookmarkStart w:id="13" w:name="_Toc116419268"/>
+      <w:bookmarkStart w:id="12" w:name="_Toc116419268"/>
       <w:r>
         <w:t>Constraint languages</w:t>
       </w:r>
-      <w:bookmarkEnd w:id="13"/>
+      <w:bookmarkEnd w:id="12"/>
     </w:p>
     <w:p>
       <w:pPr>
         <w:pStyle w:val="Heading2"/>
       </w:pPr>
-      <w:bookmarkStart w:id="14" w:name="_Toc116419269"/>
+      <w:bookmarkStart w:id="13" w:name="_Toc116419269"/>
       <w:r>
         <w:t>End-user constraint programming domain</w:t>
+      </w:r>
+      <w:bookmarkEnd w:id="13"/>
+    </w:p>
+    <w:p>
+      <w:pPr>
+        <w:pStyle w:val="Heading1"/>
+      </w:pPr>
+      <w:bookmarkStart w:id="14" w:name="_Toc116419270"/>
+      <w:r>
+        <w:t>Analysis</w:t>
       </w:r>
       <w:bookmarkEnd w:id="14"/>
     </w:p>
@@ -203,19 +211,19 @@
       <w:pPr>
         <w:pStyle w:val="Heading1"/>
       </w:pPr>
-      <w:bookmarkStart w:id="15" w:name="_Toc116419270"/>
-      <w:r>
-        <w:t>Analysis</w:t>
+      <w:bookmarkStart w:id="15" w:name="_Toc116419271"/>
+      <w:r>
+        <w:t>Related work</w:t>
       </w:r>
       <w:bookmarkEnd w:id="15"/>
     </w:p>
     <w:p>
       <w:pPr>
-        <w:pStyle w:val="Heading1"/>
+        <w:pStyle w:val="Heading2"/>
       </w:pPr>
-      <w:bookmarkStart w:id="16" w:name="_Toc116419271"/>
-      <w:r>
-        <w:t>Related work</w:t>
+      <w:bookmarkStart w:id="16" w:name="_Toc116419272"/>
+      <w:r>
+        <w:t>Deep OCL dialect</w:t>
       </w:r>
       <w:bookmarkEnd w:id="16"/>
     </w:p>
@@ -223,9 +231,9 @@
       <w:pPr>
         <w:pStyle w:val="Heading2"/>
       </w:pPr>
-      <w:bookmarkStart w:id="17" w:name="_Toc116419272"/>
-      <w:r>
-        <w:t>Deep OCL dialect</w:t>
+      <w:bookmarkStart w:id="17" w:name="_Toc116419273"/>
+      <w:r>
+        <w:t>Redefined deep OCL dialect</w:t>
       </w:r>
       <w:bookmarkEnd w:id="17"/>
     </w:p>
@@ -233,9 +241,9 @@
       <w:pPr>
         <w:pStyle w:val="Heading2"/>
       </w:pPr>
-      <w:bookmarkStart w:id="18" w:name="_Toc116419273"/>
-      <w:r>
-        <w:t>Redefined deep OCL dialect</w:t>
+      <w:bookmarkStart w:id="18" w:name="_Toc116419274"/>
+      <w:r>
+        <w:t>Eclipse OCL</w:t>
       </w:r>
       <w:bookmarkEnd w:id="18"/>
     </w:p>
@@ -243,9 +251,12 @@
       <w:pPr>
         <w:pStyle w:val="Heading2"/>
       </w:pPr>
-      <w:bookmarkStart w:id="19" w:name="_Toc116419274"/>
-      <w:r>
-        <w:t>Eclipse OCL</w:t>
+      <w:bookmarkStart w:id="19" w:name="_Toc116419275"/>
+      <w:r>
+        <w:t>World Wide Web Consortium</w:t>
+      </w:r>
+      <w:r>
+        <w:t xml:space="preserve"> (RDF, SHACL, SPARQL)</w:t>
       </w:r>
       <w:bookmarkEnd w:id="19"/>
     </w:p>
@@ -253,22 +264,22 @@
       <w:pPr>
         <w:pStyle w:val="Heading2"/>
       </w:pPr>
-      <w:bookmarkStart w:id="20" w:name="_Toc116419275"/>
-      <w:r>
-        <w:t>World Wide Web Consortium</w:t>
-      </w:r>
-      <w:r>
-        <w:t xml:space="preserve"> (RDF, SHACL, SPARQL)</w:t>
+      <w:bookmarkStart w:id="20" w:name="_Toc116419276"/>
+      <w:r>
+        <w:t>Rule engines</w:t>
       </w:r>
       <w:bookmarkEnd w:id="20"/>
     </w:p>
     <w:p>
       <w:pPr>
-        <w:pStyle w:val="Heading2"/>
+        <w:pStyle w:val="Heading1"/>
       </w:pPr>
-      <w:bookmarkStart w:id="21" w:name="_Toc116419276"/>
-      <w:r>
-        <w:t>Rule engines</w:t>
+      <w:bookmarkStart w:id="21" w:name="_Toc116419277"/>
+      <w:r>
+        <w:t>Architecture and d</w:t>
+      </w:r>
+      <w:r>
+        <w:t>esign decisions</w:t>
       </w:r>
       <w:bookmarkEnd w:id="21"/>
     </w:p>
@@ -276,12 +287,9 @@
       <w:pPr>
         <w:pStyle w:val="Heading1"/>
       </w:pPr>
-      <w:bookmarkStart w:id="22" w:name="_Toc116419277"/>
-      <w:r>
-        <w:t>Architecture and d</w:t>
-      </w:r>
-      <w:r>
-        <w:t>esign decisions</w:t>
+      <w:bookmarkStart w:id="22" w:name="_Toc116419278"/>
+      <w:r>
+        <w:t>Implementation</w:t>
       </w:r>
       <w:bookmarkEnd w:id="22"/>
     </w:p>
@@ -289,9 +297,9 @@
       <w:pPr>
         <w:pStyle w:val="Heading1"/>
       </w:pPr>
-      <w:bookmarkStart w:id="23" w:name="_Toc116419278"/>
-      <w:r>
-        <w:t>Implementation</w:t>
+      <w:bookmarkStart w:id="23" w:name="_Toc116419279"/>
+      <w:r>
+        <w:t>Evaluation</w:t>
       </w:r>
       <w:bookmarkEnd w:id="23"/>
     </w:p>
@@ -299,9 +307,9 @@
       <w:pPr>
         <w:pStyle w:val="Heading1"/>
       </w:pPr>
-      <w:bookmarkStart w:id="24" w:name="_Toc116419279"/>
-      <w:r>
-        <w:t>Evaluation</w:t>
+      <w:bookmarkStart w:id="24" w:name="_Toc116419280"/>
+      <w:r>
+        <w:t>Future work</w:t>
       </w:r>
       <w:bookmarkEnd w:id="24"/>
     </w:p>
@@ -309,21 +317,11 @@
       <w:pPr>
         <w:pStyle w:val="Heading1"/>
       </w:pPr>
-      <w:bookmarkStart w:id="25" w:name="_Toc116419280"/>
-      <w:r>
-        <w:t>Future work</w:t>
+      <w:bookmarkStart w:id="25" w:name="_Toc116419281"/>
+      <w:r>
+        <w:t>Conclusion</w:t>
       </w:r>
       <w:bookmarkEnd w:id="25"/>
-    </w:p>
-    <w:p>
-      <w:pPr>
-        <w:pStyle w:val="Heading1"/>
-      </w:pPr>
-      <w:bookmarkStart w:id="26" w:name="_Toc116419281"/>
-      <w:r>
-        <w:t>Conclusion</w:t>
-      </w:r>
-      <w:bookmarkEnd w:id="26"/>
     </w:p>
     <w:p/>
     <w:sdt>

</xml_diff>

<commit_message>
Must still process all the info about models at runtime
</commit_message>
<xml_diff>
--- a/MA Plan.docx
+++ b/MA Plan.docx
@@ -122,6 +122,16 @@
         <w:pStyle w:val="Heading2"/>
       </w:pPr>
       <w:bookmarkStart w:id="7" w:name="_Toc116419262"/>
+      <w:bookmarkStart w:id="8" w:name="_Toc116419264"/>
+      <w:r>
+        <w:t>Models and metamodels</w:t>
+      </w:r>
+      <w:bookmarkEnd w:id="8"/>
+    </w:p>
+    <w:p>
+      <w:pPr>
+        <w:pStyle w:val="Heading2"/>
+      </w:pPr>
       <w:r>
         <w:t>Model-driven engineering</w:t>
       </w:r>
@@ -131,16 +141,6 @@
       <w:pPr>
         <w:pStyle w:val="Heading2"/>
       </w:pPr>
-      <w:bookmarkStart w:id="8" w:name="_Toc116419264"/>
-      <w:r>
-        <w:t>Models and metamodels</w:t>
-      </w:r>
-      <w:bookmarkEnd w:id="8"/>
-    </w:p>
-    <w:p>
-      <w:pPr>
-        <w:pStyle w:val="Heading2"/>
-      </w:pPr>
       <w:bookmarkStart w:id="9" w:name="_Toc116419265"/>
       <w:r>
         <w:t>Multilevel models</w:t>
@@ -153,6 +153,17 @@
       </w:pPr>
       <w:r>
         <w:t>Web ontologies</w:t>
+      </w:r>
+      <w:r>
+        <w:t xml:space="preserve"> (it is going to be part of related </w:t>
+      </w:r>
+      <w:proofErr w:type="gramStart"/>
+      <w:r>
+        <w:t>work ?</w:t>
+      </w:r>
+      <w:proofErr w:type="gramEnd"/>
+      <w:r>
+        <w:t>)</w:t>
       </w:r>
     </w:p>
     <w:p>

</xml_diff>